<commit_message>
Adams LTE variant preliminary
</commit_message>
<xml_diff>
--- a/Docs/Расчет коэффициентов Нордсика.docx
+++ b/Docs/Расчет коэффициентов Нордсика.docx
@@ -178,14 +178,12 @@
       <w:r>
         <w:rPr>
           <w:rFonts w:eastAsiaTheme="minorEastAsia"/>
-          <w:lang w:val="en-US"/>
         </w:rPr>
         <w:t>-</w:t>
       </w:r>
       <w:r>
         <w:rPr>
           <w:rFonts w:eastAsiaTheme="minorEastAsia"/>
-          <w:lang w:val="en-US"/>
         </w:rPr>
         <w:tab/>
       </w:r>
@@ -2652,13 +2650,7 @@
           <w:rPr>
             <w:rFonts w:ascii="Cambria Math" w:eastAsiaTheme="minorEastAsia" w:hAnsi="Cambria Math"/>
           </w:rPr>
-          <m:t>=1</m:t>
-        </m:r>
-        <m:r>
-          <w:rPr>
-            <w:rFonts w:ascii="Cambria Math" w:eastAsiaTheme="minorEastAsia" w:hAnsi="Cambria Math"/>
-          </w:rPr>
-          <m:t xml:space="preserve">, </m:t>
+          <m:t xml:space="preserve">=1, </m:t>
         </m:r>
         <m:sSub>
           <m:sSubPr>
@@ -2935,19 +2927,7 @@
               <w:rPr>
                 <w:rFonts w:ascii="Cambria Math" w:eastAsiaTheme="minorEastAsia" w:hAnsi="Cambria Math"/>
               </w:rPr>
-              <m:t>(</m:t>
-            </m:r>
-            <m:r>
-              <w:rPr>
-                <w:rFonts w:ascii="Cambria Math" w:eastAsiaTheme="minorEastAsia" w:hAnsi="Cambria Math"/>
-              </w:rPr>
-              <m:t>2</m:t>
-            </m:r>
-            <m:r>
-              <w:rPr>
-                <w:rFonts w:ascii="Cambria Math" w:eastAsiaTheme="minorEastAsia" w:hAnsi="Cambria Math"/>
-              </w:rPr>
-              <m:t>)</m:t>
+              <m:t>(2)</m:t>
             </m:r>
           </m:sup>
         </m:sSup>
@@ -5389,8 +5369,6 @@
         <w:t>Пусть необходим вариант метода трапеций с демпфированием:</w:t>
       </w:r>
     </w:p>
-    <w:bookmarkStart w:id="0" w:name="_GoBack"/>
-    <w:bookmarkEnd w:id="0"/>
     <w:p>
       <w:pPr>
         <w:rPr>
@@ -6129,7 +6107,6 @@
         <w:rPr>
           <w:rFonts w:eastAsiaTheme="minorEastAsia"/>
           <w:iCs/>
-          <w:lang w:val="en-US"/>
         </w:rPr>
         <w:t xml:space="preserve"> </w:t>
       </w:r>
@@ -6255,6 +6232,164 @@
           </m:e>
         </m:d>
       </m:oMath>
+    </w:p>
+    <w:p>
+      <w:pPr>
+        <w:rPr>
+          <w:rFonts w:eastAsiaTheme="minorEastAsia"/>
+          <w:iCs/>
+        </w:rPr>
+      </w:pPr>
+    </w:p>
+    <w:p>
+      <w:pPr>
+        <w:rPr>
+          <w:rFonts w:eastAsiaTheme="minorEastAsia"/>
+          <w:iCs/>
+          <w:lang w:val="en-US"/>
+        </w:rPr>
+      </w:pPr>
+      <w:r>
+        <w:rPr>
+          <w:rFonts w:eastAsiaTheme="minorEastAsia"/>
+          <w:iCs/>
+          <w:lang w:val="en-US"/>
+        </w:rPr>
+        <w:t>LTE</w:t>
+      </w:r>
+    </w:p>
+    <w:p>
+      <w:pPr>
+        <w:rPr>
+          <w:rFonts w:eastAsiaTheme="minorEastAsia"/>
+          <w:iCs/>
+          <w:lang w:val="en-US"/>
+        </w:rPr>
+      </w:pPr>
+      <w:r>
+        <w:rPr>
+          <w:rFonts w:eastAsiaTheme="minorEastAsia"/>
+          <w:iCs/>
+          <w:noProof/>
+          <w:lang w:val="en-US"/>
+        </w:rPr>
+        <w:lastRenderedPageBreak/>
+        <w:drawing>
+          <wp:inline distT="0" distB="0" distL="0" distR="0">
+            <wp:extent cx="2162175" cy="466725"/>
+            <wp:effectExtent l="0" t="0" r="9525" b="9525"/>
+            <wp:docPr id="1" name="Рисунок 1"/>
+            <wp:cNvGraphicFramePr>
+              <a:graphicFrameLocks xmlns:a="http://schemas.openxmlformats.org/drawingml/2006/main" noChangeAspect="1"/>
+            </wp:cNvGraphicFramePr>
+            <a:graphic xmlns:a="http://schemas.openxmlformats.org/drawingml/2006/main">
+              <a:graphicData uri="http://schemas.openxmlformats.org/drawingml/2006/picture">
+                <pic:pic xmlns:pic="http://schemas.openxmlformats.org/drawingml/2006/picture">
+                  <pic:nvPicPr>
+                    <pic:cNvPr id="0" name="Picture 1"/>
+                    <pic:cNvPicPr>
+                      <a:picLocks noChangeAspect="1" noChangeArrowheads="1"/>
+                    </pic:cNvPicPr>
+                  </pic:nvPicPr>
+                  <pic:blipFill>
+                    <a:blip r:embed="rId4">
+                      <a:extLst>
+                        <a:ext uri="{28A0092B-C50C-407E-A947-70E740481C1C}">
+                          <a14:useLocalDpi xmlns:a14="http://schemas.microsoft.com/office/drawing/2010/main" val="0"/>
+                        </a:ext>
+                      </a:extLst>
+                    </a:blip>
+                    <a:srcRect/>
+                    <a:stretch>
+                      <a:fillRect/>
+                    </a:stretch>
+                  </pic:blipFill>
+                  <pic:spPr bwMode="auto">
+                    <a:xfrm>
+                      <a:off x="0" y="0"/>
+                      <a:ext cx="2162175" cy="466725"/>
+                    </a:xfrm>
+                    <a:prstGeom prst="rect">
+                      <a:avLst/>
+                    </a:prstGeom>
+                    <a:noFill/>
+                    <a:ln>
+                      <a:noFill/>
+                    </a:ln>
+                  </pic:spPr>
+                </pic:pic>
+              </a:graphicData>
+            </a:graphic>
+          </wp:inline>
+        </w:drawing>
+      </w:r>
+    </w:p>
+    <w:p>
+      <w:pPr>
+        <w:rPr>
+          <w:rFonts w:eastAsiaTheme="minorEastAsia"/>
+          <w:iCs/>
+          <w:lang w:val="en-US"/>
+        </w:rPr>
+      </w:pPr>
+      <w:r>
+        <w:rPr>
+          <w:rFonts w:eastAsiaTheme="minorEastAsia"/>
+          <w:iCs/>
+          <w:noProof/>
+          <w:lang w:val="en-US"/>
+        </w:rPr>
+        <w:drawing>
+          <wp:inline distT="0" distB="0" distL="0" distR="0">
+            <wp:extent cx="3686175" cy="552450"/>
+            <wp:effectExtent l="0" t="0" r="9525" b="0"/>
+            <wp:docPr id="2" name="Рисунок 2"/>
+            <wp:cNvGraphicFramePr>
+              <a:graphicFrameLocks xmlns:a="http://schemas.openxmlformats.org/drawingml/2006/main" noChangeAspect="1"/>
+            </wp:cNvGraphicFramePr>
+            <a:graphic xmlns:a="http://schemas.openxmlformats.org/drawingml/2006/main">
+              <a:graphicData uri="http://schemas.openxmlformats.org/drawingml/2006/picture">
+                <pic:pic xmlns:pic="http://schemas.openxmlformats.org/drawingml/2006/picture">
+                  <pic:nvPicPr>
+                    <pic:cNvPr id="0" name="Picture 2"/>
+                    <pic:cNvPicPr>
+                      <a:picLocks noChangeAspect="1" noChangeArrowheads="1"/>
+                    </pic:cNvPicPr>
+                  </pic:nvPicPr>
+                  <pic:blipFill>
+                    <a:blip r:embed="rId5">
+                      <a:extLst>
+                        <a:ext uri="{28A0092B-C50C-407E-A947-70E740481C1C}">
+                          <a14:useLocalDpi xmlns:a14="http://schemas.microsoft.com/office/drawing/2010/main" val="0"/>
+                        </a:ext>
+                      </a:extLst>
+                    </a:blip>
+                    <a:srcRect/>
+                    <a:stretch>
+                      <a:fillRect/>
+                    </a:stretch>
+                  </pic:blipFill>
+                  <pic:spPr bwMode="auto">
+                    <a:xfrm>
+                      <a:off x="0" y="0"/>
+                      <a:ext cx="3686175" cy="552450"/>
+                    </a:xfrm>
+                    <a:prstGeom prst="rect">
+                      <a:avLst/>
+                    </a:prstGeom>
+                    <a:noFill/>
+                    <a:ln>
+                      <a:noFill/>
+                    </a:ln>
+                  </pic:spPr>
+                </pic:pic>
+              </a:graphicData>
+            </a:graphic>
+          </wp:inline>
+        </w:drawing>
+      </w:r>
+      <w:bookmarkStart w:id="0" w:name="_GoBack"/>
+      <w:bookmarkEnd w:id="0"/>
     </w:p>
     <w:sectPr>
       <w:pgSz w:w="11906" w:h="16838"/>
@@ -6669,6 +6804,7 @@
   <w:style w:type="character" w:default="1" w:styleId="a0">
     <w:name w:val="Default Paragraph Font"/>
     <w:uiPriority w:val="1"/>
+    <w:semiHidden/>
     <w:unhideWhenUsed/>
   </w:style>
   <w:style w:type="table" w:default="1" w:styleId="a1">

</xml_diff>